<commit_message>
added test; ,modify pdf
</commit_message>
<xml_diff>
--- a/NeighborJoining.docx
+++ b/NeighborJoining.docx
@@ -13,6 +13,7 @@
           <w:lang w:val="pl-PL"/>
         </w:rPr>
       </w:pPr>
+      <w:proofErr w:type="spellStart"/>
       <w:r>
         <w:rPr>
           <w:b/>
@@ -23,6 +24,7 @@
         </w:rPr>
         <w:t>Neighbor</w:t>
       </w:r>
+      <w:proofErr w:type="spellEnd"/>
       <w:r>
         <w:rPr>
           <w:b/>
@@ -33,6 +35,7 @@
         </w:rPr>
         <w:t xml:space="preserve"> </w:t>
       </w:r>
+      <w:proofErr w:type="spellStart"/>
       <w:r>
         <w:rPr>
           <w:b/>
@@ -43,6 +46,7 @@
         </w:rPr>
         <w:t>Joining</w:t>
       </w:r>
+      <w:proofErr w:type="spellEnd"/>
     </w:p>
     <w:p>
       <w:pPr>
@@ -63,7 +67,29 @@
           <w:szCs w:val="28"/>
           <w:lang w:val="pl-PL"/>
         </w:rPr>
-        <w:t>Kamila Kremis, 145300</w:t>
+        <w:t xml:space="preserve">Kamila </w:t>
+      </w:r>
+      <w:proofErr w:type="spellStart"/>
+      <w:r>
+        <w:rPr>
+          <w:b/>
+          <w:bCs/>
+          <w:sz w:val="28"/>
+          <w:szCs w:val="28"/>
+          <w:lang w:val="pl-PL"/>
+        </w:rPr>
+        <w:t>Kremis</w:t>
+      </w:r>
+      <w:proofErr w:type="spellEnd"/>
+      <w:r>
+        <w:rPr>
+          <w:b/>
+          <w:bCs/>
+          <w:sz w:val="28"/>
+          <w:szCs w:val="28"/>
+          <w:lang w:val="pl-PL"/>
+        </w:rPr>
+        <w:t>, 145300</w:t>
       </w:r>
     </w:p>
     <w:p>
@@ -154,7 +180,25 @@
           <w:szCs w:val="24"/>
           <w:lang w:val="pl-PL"/>
         </w:rPr>
-        <w:t>Danymi wejściowymi jest macierz NxN przedstawiająca liście grafu oraz ich dystans do siebie. Przykładowa macierz:</w:t>
+        <w:t xml:space="preserve">Danymi wejściowymi jest macierz </w:t>
+      </w:r>
+      <w:proofErr w:type="spellStart"/>
+      <w:r>
+        <w:rPr>
+          <w:sz w:val="24"/>
+          <w:szCs w:val="24"/>
+          <w:lang w:val="pl-PL"/>
+        </w:rPr>
+        <w:t>NxN</w:t>
+      </w:r>
+      <w:proofErr w:type="spellEnd"/>
+      <w:r>
+        <w:rPr>
+          <w:sz w:val="24"/>
+          <w:szCs w:val="24"/>
+          <w:lang w:val="pl-PL"/>
+        </w:rPr>
+        <w:t xml:space="preserve"> przedstawiająca liście grafu oraz ich dystans do siebie. Przykładowa macierz:</w:t>
       </w:r>
     </w:p>
     <w:p>
@@ -594,7 +638,25 @@
           <w:szCs w:val="24"/>
           <w:lang w:val="pl-PL"/>
         </w:rPr>
-        <w:t>dane wejściowe znajdują się w folderze input\test</w:t>
+        <w:t xml:space="preserve">dane wejściowe znajdują się w folderze </w:t>
+      </w:r>
+      <w:proofErr w:type="spellStart"/>
+      <w:r>
+        <w:rPr>
+          <w:sz w:val="24"/>
+          <w:szCs w:val="24"/>
+          <w:lang w:val="pl-PL"/>
+        </w:rPr>
+        <w:t>input</w:t>
+      </w:r>
+      <w:proofErr w:type="spellEnd"/>
+      <w:r>
+        <w:rPr>
+          <w:sz w:val="24"/>
+          <w:szCs w:val="24"/>
+          <w:lang w:val="pl-PL"/>
+        </w:rPr>
+        <w:t>\test</w:t>
       </w:r>
       <w:r>
         <w:rPr>
@@ -647,10 +709,10 @@
           <w:noProof/>
         </w:rPr>
         <w:drawing>
-          <wp:inline distT="0" distB="0" distL="0" distR="0" wp14:anchorId="03060D5A" wp14:editId="468C615C">
-            <wp:extent cx="5760720" cy="3337560"/>
+          <wp:inline distT="0" distB="0" distL="0" distR="0" wp14:anchorId="3884E387" wp14:editId="23FD3CA6">
+            <wp:extent cx="5760720" cy="3147695"/>
             <wp:effectExtent l="0" t="0" r="0" b="0"/>
-            <wp:docPr id="9" name="Obraz 9"/>
+            <wp:docPr id="7" name="Obraz 7"/>
             <wp:cNvGraphicFramePr>
               <a:graphicFrameLocks xmlns:a="http://schemas.openxmlformats.org/drawingml/2006/main" noChangeAspect="1"/>
             </wp:cNvGraphicFramePr>
@@ -670,7 +732,7 @@
                   <pic:spPr>
                     <a:xfrm>
                       <a:off x="0" y="0"/>
-                      <a:ext cx="5760720" cy="3337560"/>
+                      <a:ext cx="5760720" cy="3147695"/>
                     </a:xfrm>
                     <a:prstGeom prst="rect">
                       <a:avLst/>
@@ -737,7 +799,25 @@
           <w:szCs w:val="24"/>
           <w:lang w:val="pl-PL"/>
         </w:rPr>
-        <w:t>dane wejściowe znajdują się w folderze input\test</w:t>
+        <w:t xml:space="preserve">dane wejściowe znajdują się w folderze </w:t>
+      </w:r>
+      <w:proofErr w:type="spellStart"/>
+      <w:r>
+        <w:rPr>
+          <w:sz w:val="24"/>
+          <w:szCs w:val="24"/>
+          <w:lang w:val="pl-PL"/>
+        </w:rPr>
+        <w:t>input</w:t>
+      </w:r>
+      <w:proofErr w:type="spellEnd"/>
+      <w:r>
+        <w:rPr>
+          <w:sz w:val="24"/>
+          <w:szCs w:val="24"/>
+          <w:lang w:val="pl-PL"/>
+        </w:rPr>
+        <w:t>\test</w:t>
       </w:r>
       <w:r>
         <w:rPr>
@@ -805,11 +885,12 @@
         <w:rPr>
           <w:noProof/>
         </w:rPr>
+        <w:lastRenderedPageBreak/>
         <w:drawing>
-          <wp:inline distT="0" distB="0" distL="0" distR="0" wp14:anchorId="27D0F13B" wp14:editId="4A3A8AA9">
-            <wp:extent cx="5760720" cy="3171825"/>
-            <wp:effectExtent l="0" t="0" r="0" b="9525"/>
-            <wp:docPr id="10" name="Obraz 10"/>
+          <wp:inline distT="0" distB="0" distL="0" distR="0" wp14:anchorId="3103600E" wp14:editId="32C1B5C0">
+            <wp:extent cx="5760720" cy="2954655"/>
+            <wp:effectExtent l="0" t="0" r="0" b="0"/>
+            <wp:docPr id="4" name="Obraz 4"/>
             <wp:cNvGraphicFramePr>
               <a:graphicFrameLocks xmlns:a="http://schemas.openxmlformats.org/drawingml/2006/main" noChangeAspect="1"/>
             </wp:cNvGraphicFramePr>
@@ -829,7 +910,7 @@
                   <pic:spPr>
                     <a:xfrm>
                       <a:off x="0" y="0"/>
-                      <a:ext cx="5760720" cy="3171825"/>
+                      <a:ext cx="5760720" cy="2954655"/>
                     </a:xfrm>
                     <a:prstGeom prst="rect">
                       <a:avLst/>
@@ -896,15 +977,67 @@
           <w:szCs w:val="24"/>
           <w:lang w:val="pl-PL"/>
         </w:rPr>
-        <w:t>dane wejściowe znajdują się w folderze input\test3.txt</w:t>
-      </w:r>
-      <w:r>
-        <w:rPr>
-          <w:sz w:val="24"/>
-          <w:szCs w:val="24"/>
-          <w:lang w:val="pl-PL"/>
-        </w:rPr>
-        <w:t>. Instancja miała na celu sprawdzenie poprawności działania programu dla instancji które mają rozbudowane cluster’y.</w:t>
+        <w:t xml:space="preserve">dane wejściowe znajdują się w folderze </w:t>
+      </w:r>
+      <w:proofErr w:type="spellStart"/>
+      <w:r>
+        <w:rPr>
+          <w:sz w:val="24"/>
+          <w:szCs w:val="24"/>
+          <w:lang w:val="pl-PL"/>
+        </w:rPr>
+        <w:t>input</w:t>
+      </w:r>
+      <w:proofErr w:type="spellEnd"/>
+      <w:r>
+        <w:rPr>
+          <w:sz w:val="24"/>
+          <w:szCs w:val="24"/>
+          <w:lang w:val="pl-PL"/>
+        </w:rPr>
+        <w:t>\test</w:t>
+      </w:r>
+      <w:r>
+        <w:rPr>
+          <w:sz w:val="24"/>
+          <w:szCs w:val="24"/>
+          <w:lang w:val="pl-PL"/>
+        </w:rPr>
+        <w:t>8</w:t>
+      </w:r>
+      <w:r>
+        <w:rPr>
+          <w:sz w:val="24"/>
+          <w:szCs w:val="24"/>
+          <w:lang w:val="pl-PL"/>
+        </w:rPr>
+        <w:t>.txt</w:t>
+      </w:r>
+      <w:r>
+        <w:rPr>
+          <w:sz w:val="24"/>
+          <w:szCs w:val="24"/>
+          <w:lang w:val="pl-PL"/>
+        </w:rPr>
+        <w:t xml:space="preserve">. Instancja miała na celu sprawdzenie poprawności działania programu dla instancji które mają rozbudowane </w:t>
+      </w:r>
+      <w:proofErr w:type="spellStart"/>
+      <w:r>
+        <w:rPr>
+          <w:sz w:val="24"/>
+          <w:szCs w:val="24"/>
+          <w:lang w:val="pl-PL"/>
+        </w:rPr>
+        <w:t>cluster’y</w:t>
+      </w:r>
+      <w:proofErr w:type="spellEnd"/>
+      <w:r>
+        <w:rPr>
+          <w:sz w:val="24"/>
+          <w:szCs w:val="24"/>
+          <w:lang w:val="pl-PL"/>
+        </w:rPr>
+        <w:t>.</w:t>
       </w:r>
     </w:p>
     <w:p>
@@ -931,10 +1064,10 @@
           <w:noProof/>
         </w:rPr>
         <w:drawing>
-          <wp:inline distT="0" distB="0" distL="0" distR="0" wp14:anchorId="1B52961D" wp14:editId="4637E02E">
-            <wp:extent cx="5760720" cy="2492375"/>
-            <wp:effectExtent l="0" t="0" r="0" b="3175"/>
-            <wp:docPr id="8" name="Obraz 8"/>
+          <wp:inline distT="0" distB="0" distL="0" distR="0" wp14:anchorId="37D6DF70" wp14:editId="322C0EE4">
+            <wp:extent cx="5760720" cy="2858770"/>
+            <wp:effectExtent l="0" t="0" r="0" b="0"/>
+            <wp:docPr id="9" name="Obraz 9"/>
             <wp:cNvGraphicFramePr>
               <a:graphicFrameLocks xmlns:a="http://schemas.openxmlformats.org/drawingml/2006/main" noChangeAspect="1"/>
             </wp:cNvGraphicFramePr>
@@ -954,7 +1087,7 @@
                   <pic:spPr>
                     <a:xfrm>
                       <a:off x="0" y="0"/>
-                      <a:ext cx="5760720" cy="2492375"/>
+                      <a:ext cx="5760720" cy="2858770"/>
                     </a:xfrm>
                     <a:prstGeom prst="rect">
                       <a:avLst/>

</xml_diff>